<commit_message>
added a first application to convert the date in the twitter file
</commit_message>
<xml_diff>
--- a/commands.docx
+++ b/commands.docx
@@ -66,8 +66,6 @@
         </w:rPr>
         <w:t>ll</w:t>
       </w:r>
-      <w:bookmarkStart w:id="0" w:name="_GoBack"/>
-      <w:bookmarkEnd w:id="0"/>
     </w:p>
     <w:p>
       <w:pPr>
@@ -141,7 +139,21 @@
           <w:color w:val="FF0000"/>
           <w:lang w:val="en-US"/>
         </w:rPr>
-        <w:t>(or repository you want to upload to)</w:t>
+        <w:t>(or repository you want to upload to</w:t>
+      </w:r>
+      <w:r>
+        <w:rPr>
+          <w:color w:val="FF0000"/>
+          <w:lang w:val="en-US"/>
+        </w:rPr>
+        <w:t>; also to push a new branch</w:t>
+      </w:r>
+      <w:r>
+        <w:rPr>
+          <w:color w:val="FF0000"/>
+          <w:lang w:val="en-US"/>
+        </w:rPr>
+        <w:t>)</w:t>
       </w:r>
     </w:p>
     <w:p>
@@ -215,7 +227,21 @@
         <w:rPr>
           <w:lang w:val="en-US"/>
         </w:rPr>
-        <w:t xml:space="preserve">Define branch: </w:t>
+        <w:t>Define</w:t>
+      </w:r>
+      <w:r>
+        <w:rPr>
+          <w:lang w:val="en-US"/>
+        </w:rPr>
+        <w:t xml:space="preserve"> new</w:t>
+      </w:r>
+      <w:bookmarkStart w:id="0" w:name="_GoBack"/>
+      <w:bookmarkEnd w:id="0"/>
+      <w:r>
+        <w:rPr>
+          <w:lang w:val="en-US"/>
+        </w:rPr>
+        <w:t xml:space="preserve"> branch: </w:t>
       </w:r>
       <w:proofErr w:type="spellStart"/>
       <w:r>
@@ -238,6 +264,41 @@
         </w:rPr>
         <w:t>name of branch</w:t>
       </w:r>
+    </w:p>
+    <w:p>
+      <w:pPr>
+        <w:rPr>
+          <w:lang w:val="en-US"/>
+        </w:rPr>
+      </w:pPr>
+      <w:r>
+        <w:rPr>
+          <w:lang w:val="en-US"/>
+        </w:rPr>
+        <w:t xml:space="preserve">Delete broken submodules: </w:t>
+      </w:r>
+      <w:proofErr w:type="spellStart"/>
+      <w:r>
+        <w:rPr>
+          <w:lang w:val="en-US"/>
+        </w:rPr>
+        <w:t>git</w:t>
+      </w:r>
+      <w:proofErr w:type="spellEnd"/>
+      <w:r>
+        <w:rPr>
+          <w:lang w:val="en-US"/>
+        </w:rPr>
+        <w:t xml:space="preserve"> submodules --</w:t>
+      </w:r>
+      <w:proofErr w:type="spellStart"/>
+      <w:r>
+        <w:rPr>
+          <w:lang w:val="en-US"/>
+        </w:rPr>
+        <w:t>init</w:t>
+      </w:r>
+      <w:proofErr w:type="spellEnd"/>
     </w:p>
     <w:sectPr>
       <w:pgSz w:w="11906" w:h="16838"/>

</xml_diff>